<commit_message>
Improvement of the guide
</commit_message>
<xml_diff>
--- a/Guide.docx
+++ b/Guide.docx
@@ -8440,6 +8440,62 @@
     <w:p>
       <w:pPr>
         <w:keepNext/>
+        <w:rPr>
+          <w:noProof/>
+        </w:rPr>
+      </w:pPr>
+      <w:r>
+        <w:rPr>
+          <w:noProof/>
+        </w:rPr>
+        <w:t>First we have to define the language we want to use: Java.</w:t>
+      </w:r>
+    </w:p>
+    <w:p>
+      <w:pPr>
+        <w:keepNext/>
+        <w:rPr>
+          <w:noProof/>
+        </w:rPr>
+      </w:pPr>
+      <w:r>
+        <w:rPr>
+          <w:noProof/>
+        </w:rPr>
+        <w:t>Our script needs administrator rights so we have to set sudo to true.</w:t>
+      </w:r>
+    </w:p>
+    <w:p>
+      <w:pPr>
+        <w:keepNext/>
+        <w:rPr>
+          <w:noProof/>
+        </w:rPr>
+      </w:pPr>
+      <w:r>
+        <w:rPr>
+          <w:noProof/>
+        </w:rPr>
+        <w:t>The Java version we want to use is 9 or 10, I have chosen 10 in the example. You can also choose between openjdk and oraclejdk. I have chosen the Oracle version here.</w:t>
+      </w:r>
+    </w:p>
+    <w:p>
+      <w:pPr>
+        <w:keepNext/>
+      </w:pPr>
+      <w:r>
+        <w:rPr>
+          <w:noProof/>
+        </w:rPr>
+        <w:t>In the next step we define what needs to be done in preparation (before executing the actual script). For us, this is making the Maven wrappers executable and downloading the dependencies. the commands are defined in a YAML array. last but not least, we test our software. this is done with the simple"./mvnw test" command. if we want to do other things after that (such as test case coverage evaluations), we would simply add them to the array.</w:t>
+      </w:r>
+      <w:r>
+        <w:t xml:space="preserve"> </w:t>
+      </w:r>
+    </w:p>
+    <w:p>
+      <w:pPr>
+        <w:keepNext/>
       </w:pPr>
       <w:r>
         <w:rPr>
@@ -8448,7 +8504,7 @@
         <w:drawing>
           <wp:inline distT="0" distB="0" distL="0" distR="0" wp14:anchorId="71AD32E3" wp14:editId="428EB517">
             <wp:extent cx="5760720" cy="5003800"/>
-            <wp:effectExtent l="0" t="0" r="0" b="6350"/>
+            <wp:effectExtent l="19050" t="19050" r="11430" b="25400"/>
             <wp:docPr id="11" name="Grafik 11"/>
             <wp:cNvGraphicFramePr>
               <a:graphicFrameLocks xmlns:a="http://schemas.openxmlformats.org/drawingml/2006/main" noChangeAspect="1"/>
@@ -8474,6 +8530,11 @@
                     <a:prstGeom prst="rect">
                       <a:avLst/>
                     </a:prstGeom>
+                    <a:ln>
+                      <a:solidFill>
+                        <a:schemeClr val="tx1"/>
+                      </a:solidFill>
+                    </a:ln>
                   </pic:spPr>
                 </pic:pic>
               </a:graphicData>
@@ -8626,13 +8687,7 @@
         <w:rPr>
           <w:rStyle w:val="user-select-contain"/>
         </w:rPr>
-        <w:t xml:space="preserve"> </w:t>
-      </w:r>
-      <w:r>
-        <w:rPr>
-          <w:rStyle w:val="user-select-contain"/>
-        </w:rPr>
-        <w:t>.</w:t>
+        <w:t xml:space="preserve"> .</w:t>
       </w:r>
     </w:p>
     <w:p>
@@ -8810,19 +8865,7 @@
         <w:rPr>
           <w:rStyle w:val="user-select-contain"/>
         </w:rPr>
-        <w:t xml:space="preserve"> -m "</w:t>
-      </w:r>
-      <w:r>
-        <w:rPr>
-          <w:rStyle w:val="user-select-contain"/>
-        </w:rPr>
-        <w:t>First Version</w:t>
-      </w:r>
-      <w:r>
-        <w:rPr>
-          <w:rStyle w:val="user-select-contain"/>
-        </w:rPr>
-        <w:t>"</w:t>
+        <w:t xml:space="preserve"> -m "First Version"</w:t>
       </w:r>
     </w:p>
     <w:p>
@@ -9450,8 +9493,9 @@
       <w:r>
         <w:t>Reading</w:t>
       </w:r>
+      <w:bookmarkStart w:id="1" w:name="_GoBack"/>
+      <w:bookmarkEnd w:id="1"/>
     </w:p>
-    <w:p/>
     <w:p>
       <w:r>
         <w:t xml:space="preserve">TravisCI Documentation: </w:t>
@@ -9531,8 +9575,6 @@
       <w:r>
         <w:t xml:space="preserve"> </w:t>
       </w:r>
-      <w:bookmarkStart w:id="1" w:name="_GoBack"/>
-      <w:bookmarkEnd w:id="1"/>
     </w:p>
     <w:p/>
     <w:p/>
@@ -9711,6 +9753,7 @@
           <w:docPartUnique/>
         </w:docPartObj>
       </w:sdtPr>
+      <w:sdtEndPr/>
       <w:sdtContent>
         <w:r>
           <w:t xml:space="preserve">Page: </w:t>
@@ -9736,14 +9779,36 @@
         <w:r>
           <w:t xml:space="preserve"> of </w:t>
         </w:r>
-        <w:fldSimple w:instr=" NUMPAGES  \* Arabic  \* MERGEFORMAT ">
-          <w:r>
-            <w:rPr>
-              <w:noProof/>
-            </w:rPr>
-            <w:t>9</w:t>
-          </w:r>
-        </w:fldSimple>
+        <w:r>
+          <w:rPr>
+            <w:noProof/>
+          </w:rPr>
+          <w:fldChar w:fldCharType="begin"/>
+        </w:r>
+        <w:r>
+          <w:rPr>
+            <w:noProof/>
+          </w:rPr>
+          <w:instrText xml:space="preserve"> NUMPAGES  \* Arabic  \* MERGEFORMAT </w:instrText>
+        </w:r>
+        <w:r>
+          <w:rPr>
+            <w:noProof/>
+          </w:rPr>
+          <w:fldChar w:fldCharType="separate"/>
+        </w:r>
+        <w:r>
+          <w:rPr>
+            <w:noProof/>
+          </w:rPr>
+          <w:t>9</w:t>
+        </w:r>
+        <w:r>
+          <w:rPr>
+            <w:noProof/>
+          </w:rPr>
+          <w:fldChar w:fldCharType="end"/>
+        </w:r>
       </w:sdtContent>
     </w:sdt>
   </w:p>
@@ -10622,6 +10687,7 @@
   <w:style w:type="character" w:default="1" w:styleId="Absatz-Standardschriftart">
     <w:name w:val="Default Paragraph Font"/>
     <w:uiPriority w:val="1"/>
+    <w:semiHidden/>
     <w:unhideWhenUsed/>
   </w:style>
   <w:style w:type="table" w:default="1" w:styleId="NormaleTabelle">
@@ -11187,7 +11253,7 @@
 </file>
 
 <file path=customXml/itemProps1.xml><?xml version="1.0" encoding="utf-8"?>
-<ds:datastoreItem xmlns:ds="http://schemas.openxmlformats.org/officeDocument/2006/customXml" ds:itemID="{D6DBC5AF-039F-4DCD-9753-9F8F7C66D08B}">
+<ds:datastoreItem xmlns:ds="http://schemas.openxmlformats.org/officeDocument/2006/customXml" ds:itemID="{A8831D9D-E91F-44A6-A2E9-AAD23930D960}">
   <ds:schemaRefs>
     <ds:schemaRef ds:uri="http://schemas.openxmlformats.org/officeDocument/2006/bibliography"/>
   </ds:schemaRefs>

</xml_diff>